<commit_message>
Changes to User Guide
</commit_message>
<xml_diff>
--- a/src/User Guide.docx
+++ b/src/User Guide.docx
@@ -237,6 +237,434 @@
       <w:pPr>
         <w:rPr>
           <w:color w:val="A6A6A6" w:themeColor="background1" w:themeShade="A6"/>
+          <w:sz w:val="28"/>
+        </w:rPr>
+      </w:pPr>
+    </w:p>
+    <w:p>
+      <w:pPr>
+        <w:jc w:val="center"/>
+        <w:rPr>
+          <w:color w:val="A6A6A6" w:themeColor="background1" w:themeShade="A6"/>
+          <w:sz w:val="44"/>
+        </w:rPr>
+      </w:pPr>
+      <w:r>
+        <w:rPr>
+          <w:color w:val="A6A6A6" w:themeColor="background1" w:themeShade="A6"/>
+          <w:sz w:val="44"/>
+        </w:rPr>
+        <w:lastRenderedPageBreak/>
+        <w:t>Contents</w:t>
+      </w:r>
+    </w:p>
+    <w:p>
+      <w:pPr>
+        <w:rPr>
+          <w:sz w:val="28"/>
+        </w:rPr>
+      </w:pPr>
+      <w:r>
+        <w:rPr>
+          <w:sz w:val="28"/>
+        </w:rPr>
+        <w:t>Login</w:t>
+      </w:r>
+      <w:r>
+        <w:rPr>
+          <w:sz w:val="28"/>
+        </w:rPr>
+        <w:t>…………………………………………………………………………………………………………………2</w:t>
+      </w:r>
+    </w:p>
+    <w:p>
+      <w:pPr>
+        <w:rPr>
+          <w:sz w:val="28"/>
+        </w:rPr>
+      </w:pPr>
+      <w:r>
+        <w:rPr>
+          <w:sz w:val="28"/>
+        </w:rPr>
+        <w:tab/>
+        <w:t>With Google</w:t>
+      </w:r>
+      <w:r>
+        <w:rPr>
+          <w:sz w:val="28"/>
+        </w:rPr>
+        <w:t>……………………………………………………………………………………………….</w:t>
+      </w:r>
+      <w:r>
+        <w:rPr>
+          <w:sz w:val="28"/>
+        </w:rPr>
+        <w:t>2</w:t>
+      </w:r>
+    </w:p>
+    <w:p>
+      <w:pPr>
+        <w:ind w:firstLine="720"/>
+        <w:rPr>
+          <w:sz w:val="28"/>
+        </w:rPr>
+      </w:pPr>
+      <w:r>
+        <w:rPr>
+          <w:sz w:val="28"/>
+        </w:rPr>
+        <w:t>With Facebook</w:t>
+      </w:r>
+      <w:r>
+        <w:rPr>
+          <w:sz w:val="28"/>
+        </w:rPr>
+        <w:t>……………………………………………………………………………………………</w:t>
+      </w:r>
+      <w:r>
+        <w:rPr>
+          <w:sz w:val="28"/>
+        </w:rPr>
+        <w:t>3</w:t>
+      </w:r>
+    </w:p>
+    <w:p>
+      <w:pPr>
+        <w:rPr>
+          <w:sz w:val="28"/>
+        </w:rPr>
+      </w:pPr>
+      <w:r>
+        <w:rPr>
+          <w:sz w:val="28"/>
+        </w:rPr>
+        <w:t>Logout</w:t>
+      </w:r>
+      <w:r>
+        <w:rPr>
+          <w:sz w:val="28"/>
+        </w:rPr>
+        <w:t>………………………………………………………………………………………………</w:t>
+      </w:r>
+      <w:r>
+        <w:rPr>
+          <w:sz w:val="28"/>
+        </w:rPr>
+        <w:t>………………</w:t>
+      </w:r>
+      <w:r>
+        <w:rPr>
+          <w:sz w:val="28"/>
+        </w:rPr>
+        <w:t>4</w:t>
+      </w:r>
+    </w:p>
+    <w:p>
+      <w:pPr>
+        <w:rPr>
+          <w:sz w:val="28"/>
+        </w:rPr>
+      </w:pPr>
+      <w:r>
+        <w:rPr>
+          <w:sz w:val="28"/>
+        </w:rPr>
+        <w:t>Searching Videos</w:t>
+      </w:r>
+      <w:r>
+        <w:rPr>
+          <w:sz w:val="28"/>
+        </w:rPr>
+        <w:t>………………………………………………………………………………………………</w:t>
+      </w:r>
+      <w:r>
+        <w:rPr>
+          <w:sz w:val="28"/>
+        </w:rPr>
+        <w:t>4</w:t>
+      </w:r>
+    </w:p>
+    <w:p>
+      <w:pPr>
+        <w:rPr>
+          <w:sz w:val="28"/>
+        </w:rPr>
+      </w:pPr>
+      <w:r>
+        <w:rPr>
+          <w:sz w:val="28"/>
+        </w:rPr>
+        <w:t>Adding tags to video</w:t>
+      </w:r>
+      <w:r>
+        <w:rPr>
+          <w:sz w:val="28"/>
+        </w:rPr>
+        <w:t>………………………………………………………………………………………</w:t>
+      </w:r>
+      <w:r>
+        <w:rPr>
+          <w:sz w:val="28"/>
+        </w:rPr>
+        <w:t>…</w:t>
+      </w:r>
+      <w:r>
+        <w:rPr>
+          <w:sz w:val="28"/>
+        </w:rPr>
+        <w:t>5</w:t>
+      </w:r>
+    </w:p>
+    <w:p>
+      <w:pPr>
+        <w:rPr>
+          <w:sz w:val="28"/>
+        </w:rPr>
+      </w:pPr>
+      <w:r>
+        <w:rPr>
+          <w:sz w:val="28"/>
+        </w:rPr>
+        <w:t>Adding videos to favorites</w:t>
+      </w:r>
+      <w:r>
+        <w:rPr>
+          <w:sz w:val="28"/>
+        </w:rPr>
+        <w:t>………………………………………………………………………………</w:t>
+      </w:r>
+      <w:r>
+        <w:rPr>
+          <w:sz w:val="28"/>
+        </w:rPr>
+        <w:t>..</w:t>
+      </w:r>
+      <w:r>
+        <w:rPr>
+          <w:sz w:val="28"/>
+        </w:rPr>
+        <w:t>6</w:t>
+      </w:r>
+    </w:p>
+    <w:p>
+      <w:pPr>
+        <w:rPr>
+          <w:sz w:val="28"/>
+        </w:rPr>
+      </w:pPr>
+      <w:r>
+        <w:rPr>
+          <w:sz w:val="28"/>
+        </w:rPr>
+        <w:t>Open favorites or upload</w:t>
+      </w:r>
+      <w:r>
+        <w:rPr>
+          <w:sz w:val="28"/>
+        </w:rPr>
+        <w:t>…………………………………………………………………………………</w:t>
+      </w:r>
+      <w:r>
+        <w:rPr>
+          <w:sz w:val="28"/>
+        </w:rPr>
+        <w:t>.</w:t>
+      </w:r>
+      <w:r>
+        <w:rPr>
+          <w:sz w:val="28"/>
+        </w:rPr>
+        <w:t>6</w:t>
+      </w:r>
+    </w:p>
+    <w:p>
+      <w:pPr>
+        <w:rPr>
+          <w:sz w:val="28"/>
+        </w:rPr>
+      </w:pPr>
+      <w:r>
+        <w:rPr>
+          <w:sz w:val="28"/>
+        </w:rPr>
+        <w:t>Open a friend</w:t>
+      </w:r>
+      <w:r>
+        <w:rPr>
+          <w:sz w:val="28"/>
+        </w:rPr>
+        <w:t>………………………………………………………………………………………………...</w:t>
+      </w:r>
+      <w:r>
+        <w:rPr>
+          <w:sz w:val="28"/>
+        </w:rPr>
+        <w:t>..7</w:t>
+      </w:r>
+    </w:p>
+    <w:p>
+      <w:pPr>
+        <w:rPr>
+          <w:sz w:val="28"/>
+        </w:rPr>
+      </w:pPr>
+      <w:r>
+        <w:rPr>
+          <w:sz w:val="28"/>
+        </w:rPr>
+        <w:t>Upload a video</w:t>
+      </w:r>
+      <w:r>
+        <w:rPr>
+          <w:sz w:val="28"/>
+        </w:rPr>
+        <w:t>………………………………………………………………………………………………</w:t>
+      </w:r>
+      <w:r>
+        <w:rPr>
+          <w:sz w:val="28"/>
+        </w:rPr>
+        <w:t>….</w:t>
+      </w:r>
+      <w:bookmarkStart w:id="0" w:name="_GoBack"/>
+      <w:bookmarkEnd w:id="0"/>
+      <w:r>
+        <w:rPr>
+          <w:sz w:val="28"/>
+        </w:rPr>
+        <w:t>8</w:t>
+      </w:r>
+    </w:p>
+    <w:p>
+      <w:pPr>
+        <w:rPr>
+          <w:sz w:val="28"/>
+        </w:rPr>
+      </w:pPr>
+    </w:p>
+    <w:p>
+      <w:pPr>
+        <w:rPr>
+          <w:sz w:val="28"/>
+        </w:rPr>
+      </w:pPr>
+    </w:p>
+    <w:p>
+      <w:pPr>
+        <w:rPr>
+          <w:sz w:val="28"/>
+        </w:rPr>
+      </w:pPr>
+    </w:p>
+    <w:p>
+      <w:pPr>
+        <w:rPr>
+          <w:sz w:val="28"/>
+        </w:rPr>
+      </w:pPr>
+    </w:p>
+    <w:p>
+      <w:pPr>
+        <w:rPr>
+          <w:sz w:val="28"/>
+        </w:rPr>
+      </w:pPr>
+    </w:p>
+    <w:p>
+      <w:pPr>
+        <w:rPr>
+          <w:sz w:val="28"/>
+        </w:rPr>
+      </w:pPr>
+    </w:p>
+    <w:p>
+      <w:pPr>
+        <w:rPr>
+          <w:sz w:val="28"/>
+        </w:rPr>
+      </w:pPr>
+    </w:p>
+    <w:p>
+      <w:pPr>
+        <w:rPr>
+          <w:sz w:val="28"/>
+        </w:rPr>
+      </w:pPr>
+    </w:p>
+    <w:p>
+      <w:pPr>
+        <w:rPr>
+          <w:sz w:val="28"/>
+        </w:rPr>
+      </w:pPr>
+    </w:p>
+    <w:p>
+      <w:pPr>
+        <w:rPr>
+          <w:sz w:val="28"/>
+        </w:rPr>
+      </w:pPr>
+    </w:p>
+    <w:p>
+      <w:pPr>
+        <w:rPr>
+          <w:sz w:val="28"/>
+        </w:rPr>
+      </w:pPr>
+    </w:p>
+    <w:p>
+      <w:pPr>
+        <w:rPr>
+          <w:sz w:val="28"/>
+        </w:rPr>
+      </w:pPr>
+    </w:p>
+    <w:p>
+      <w:pPr>
+        <w:rPr>
+          <w:sz w:val="28"/>
+        </w:rPr>
+      </w:pPr>
+    </w:p>
+    <w:p>
+      <w:pPr>
+        <w:rPr>
+          <w:sz w:val="28"/>
+        </w:rPr>
+      </w:pPr>
+    </w:p>
+    <w:p>
+      <w:pPr>
+        <w:rPr>
+          <w:sz w:val="28"/>
+        </w:rPr>
+      </w:pPr>
+    </w:p>
+    <w:p>
+      <w:pPr>
+        <w:rPr>
+          <w:sz w:val="28"/>
+        </w:rPr>
+      </w:pPr>
+    </w:p>
+    <w:p>
+      <w:pPr>
+        <w:rPr>
+          <w:sz w:val="28"/>
+        </w:rPr>
+      </w:pPr>
+    </w:p>
+    <w:p>
+      <w:pPr>
+        <w:rPr>
+          <w:sz w:val="28"/>
+        </w:rPr>
+      </w:pPr>
+    </w:p>
+    <w:p>
+      <w:pPr>
+        <w:rPr>
           <w:sz w:val="28"/>
         </w:rPr>
       </w:pPr>
@@ -295,7 +723,7 @@
                     <pic:cNvPicPr/>
                   </pic:nvPicPr>
                   <pic:blipFill>
-                    <a:blip r:embed="rId6"/>
+                    <a:blip r:embed="rId9"/>
                     <a:stretch>
                       <a:fillRect/>
                     </a:stretch>
@@ -374,8 +802,6 @@
         </w:rPr>
         <w:t xml:space="preserve"> existing Google account</w:t>
       </w:r>
-      <w:bookmarkStart w:id="0" w:name="_GoBack"/>
-      <w:bookmarkEnd w:id="0"/>
       <w:r>
         <w:rPr>
           <w:sz w:val="24"/>
@@ -400,336 +826,6 @@
             <wp:extent cx="3572540" cy="1888179"/>
             <wp:effectExtent l="0" t="0" r="8890" b="0"/>
             <wp:docPr id="11" name="Picture 11"/>
-            <wp:cNvGraphicFramePr>
-              <a:graphicFrameLocks xmlns:a="http://schemas.openxmlformats.org/drawingml/2006/main" noChangeAspect="1"/>
-            </wp:cNvGraphicFramePr>
-            <a:graphic xmlns:a="http://schemas.openxmlformats.org/drawingml/2006/main">
-              <a:graphicData uri="http://schemas.openxmlformats.org/drawingml/2006/picture">
-                <pic:pic xmlns:pic="http://schemas.openxmlformats.org/drawingml/2006/picture">
-                  <pic:nvPicPr>
-                    <pic:cNvPr id="0" name=""/>
-                    <pic:cNvPicPr/>
-                  </pic:nvPicPr>
-                  <pic:blipFill>
-                    <a:blip r:embed="rId7"/>
-                    <a:stretch>
-                      <a:fillRect/>
-                    </a:stretch>
-                  </pic:blipFill>
-                  <pic:spPr>
-                    <a:xfrm>
-                      <a:off x="0" y="0"/>
-                      <a:ext cx="3577214" cy="1890649"/>
-                    </a:xfrm>
-                    <a:prstGeom prst="rect">
-                      <a:avLst/>
-                    </a:prstGeom>
-                  </pic:spPr>
-                </pic:pic>
-              </a:graphicData>
-            </a:graphic>
-          </wp:inline>
-        </w:drawing>
-      </w:r>
-    </w:p>
-    <w:p>
-      <w:pPr>
-        <w:jc w:val="center"/>
-        <w:rPr>
-          <w:b/>
-          <w:noProof/>
-          <w:sz w:val="24"/>
-        </w:rPr>
-      </w:pPr>
-    </w:p>
-    <w:p>
-      <w:pPr>
-        <w:ind w:firstLine="720"/>
-        <w:rPr>
-          <w:b/>
-          <w:noProof/>
-          <w:sz w:val="24"/>
-        </w:rPr>
-      </w:pPr>
-      <w:r>
-        <w:rPr>
-          <w:b/>
-          <w:noProof/>
-          <w:sz w:val="28"/>
-        </w:rPr>
-        <w:t>Step 2</w:t>
-      </w:r>
-      <w:r>
-        <w:rPr>
-          <w:b/>
-          <w:noProof/>
-          <w:sz w:val="24"/>
-        </w:rPr>
-        <w:t xml:space="preserve">: </w:t>
-      </w:r>
-    </w:p>
-    <w:p>
-      <w:pPr>
-        <w:ind w:firstLine="720"/>
-        <w:rPr>
-          <w:noProof/>
-          <w:sz w:val="24"/>
-        </w:rPr>
-      </w:pPr>
-      <w:r>
-        <w:rPr>
-          <w:noProof/>
-          <w:sz w:val="24"/>
-        </w:rPr>
-        <w:t>Give permississions to “Video Tag Portal”</w:t>
-      </w:r>
-      <w:r>
-        <w:rPr>
-          <w:noProof/>
-          <w:sz w:val="24"/>
-        </w:rPr>
-        <w:t xml:space="preserve">. </w:t>
-      </w:r>
-      <w:r>
-        <w:t>This step is required for first time users only.</w:t>
-      </w:r>
-    </w:p>
-    <w:p>
-      <w:pPr>
-        <w:jc w:val="center"/>
-        <w:rPr>
-          <w:b/>
-          <w:sz w:val="24"/>
-        </w:rPr>
-      </w:pPr>
-      <w:r>
-        <w:rPr>
-          <w:noProof/>
-        </w:rPr>
-        <w:drawing>
-          <wp:inline distT="0" distB="0" distL="0" distR="0" wp14:anchorId="41BECD5F" wp14:editId="40AAD378">
-            <wp:extent cx="5135526" cy="1625701"/>
-            <wp:effectExtent l="0" t="0" r="8255" b="0"/>
-            <wp:docPr id="15" name="Picture 15"/>
-            <wp:cNvGraphicFramePr>
-              <a:graphicFrameLocks xmlns:a="http://schemas.openxmlformats.org/drawingml/2006/main" noChangeAspect="1"/>
-            </wp:cNvGraphicFramePr>
-            <a:graphic xmlns:a="http://schemas.openxmlformats.org/drawingml/2006/main">
-              <a:graphicData uri="http://schemas.openxmlformats.org/drawingml/2006/picture">
-                <pic:pic xmlns:pic="http://schemas.openxmlformats.org/drawingml/2006/picture">
-                  <pic:nvPicPr>
-                    <pic:cNvPr id="0" name=""/>
-                    <pic:cNvPicPr/>
-                  </pic:nvPicPr>
-                  <pic:blipFill>
-                    <a:blip r:embed="rId8"/>
-                    <a:stretch>
-                      <a:fillRect/>
-                    </a:stretch>
-                  </pic:blipFill>
-                  <pic:spPr>
-                    <a:xfrm>
-                      <a:off x="0" y="0"/>
-                      <a:ext cx="5135526" cy="1625701"/>
-                    </a:xfrm>
-                    <a:prstGeom prst="rect">
-                      <a:avLst/>
-                    </a:prstGeom>
-                  </pic:spPr>
-                </pic:pic>
-              </a:graphicData>
-            </a:graphic>
-          </wp:inline>
-        </w:drawing>
-      </w:r>
-    </w:p>
-    <w:p>
-      <w:pPr>
-        <w:ind w:firstLine="0"/>
-        <w:rPr>
-          <w:b/>
-          <w:sz w:val="28"/>
-        </w:rPr>
-      </w:pPr>
-    </w:p>
-    <w:p>
-      <w:pPr>
-        <w:ind w:firstLine="0"/>
-        <w:rPr>
-          <w:b/>
-          <w:sz w:val="28"/>
-        </w:rPr>
-      </w:pPr>
-    </w:p>
-    <w:p>
-      <w:pPr>
-        <w:ind w:firstLine="0"/>
-        <w:rPr>
-          <w:b/>
-          <w:sz w:val="28"/>
-        </w:rPr>
-      </w:pPr>
-      <w:r>
-        <w:rPr>
-          <w:b/>
-          <w:sz w:val="28"/>
-        </w:rPr>
-        <w:lastRenderedPageBreak/>
-        <w:t>Login with Facebook</w:t>
-      </w:r>
-    </w:p>
-    <w:p>
-      <w:pPr>
-        <w:ind w:firstLine="0"/>
-        <w:rPr>
-          <w:b/>
-          <w:sz w:val="28"/>
-        </w:rPr>
-      </w:pPr>
-      <w:r>
-        <w:rPr>
-          <w:b/>
-          <w:sz w:val="28"/>
-        </w:rPr>
-        <w:t>Step 1:</w:t>
-      </w:r>
-    </w:p>
-    <w:p>
-      <w:pPr>
-        <w:ind w:firstLine="0"/>
-      </w:pPr>
-      <w:r>
-        <w:rPr>
-          <w:sz w:val="24"/>
-        </w:rPr>
-        <w:t>Users can use their</w:t>
-      </w:r>
-      <w:r>
-        <w:rPr>
-          <w:sz w:val="24"/>
-        </w:rPr>
-        <w:t xml:space="preserve"> existing </w:t>
-      </w:r>
-      <w:r>
-        <w:rPr>
-          <w:sz w:val="24"/>
-        </w:rPr>
-        <w:t>Facebook account</w:t>
-      </w:r>
-      <w:r>
-        <w:rPr>
-          <w:sz w:val="24"/>
-        </w:rPr>
-        <w:t xml:space="preserve"> or create a new one from the page</w:t>
-      </w:r>
-      <w:r>
-        <w:t>.</w:t>
-      </w:r>
-    </w:p>
-    <w:p>
-      <w:pPr>
-        <w:ind w:firstLine="0"/>
-        <w:jc w:val="center"/>
-        <w:rPr>
-          <w:b/>
-          <w:sz w:val="28"/>
-        </w:rPr>
-      </w:pPr>
-      <w:r>
-        <w:rPr>
-          <w:noProof/>
-        </w:rPr>
-        <w:drawing>
-          <wp:inline distT="0" distB="0" distL="0" distR="0" wp14:anchorId="09D0235A" wp14:editId="5CDB4B86">
-            <wp:extent cx="4561367" cy="2407388"/>
-            <wp:effectExtent l="0" t="0" r="0" b="0"/>
-            <wp:docPr id="13" name="Picture 13"/>
-            <wp:cNvGraphicFramePr>
-              <a:graphicFrameLocks xmlns:a="http://schemas.openxmlformats.org/drawingml/2006/main" noChangeAspect="1"/>
-            </wp:cNvGraphicFramePr>
-            <a:graphic xmlns:a="http://schemas.openxmlformats.org/drawingml/2006/main">
-              <a:graphicData uri="http://schemas.openxmlformats.org/drawingml/2006/picture">
-                <pic:pic xmlns:pic="http://schemas.openxmlformats.org/drawingml/2006/picture">
-                  <pic:nvPicPr>
-                    <pic:cNvPr id="0" name=""/>
-                    <pic:cNvPicPr/>
-                  </pic:nvPicPr>
-                  <pic:blipFill>
-                    <a:blip r:embed="rId9"/>
-                    <a:stretch>
-                      <a:fillRect/>
-                    </a:stretch>
-                  </pic:blipFill>
-                  <pic:spPr>
-                    <a:xfrm>
-                      <a:off x="0" y="0"/>
-                      <a:ext cx="4561797" cy="2407615"/>
-                    </a:xfrm>
-                    <a:prstGeom prst="rect">
-                      <a:avLst/>
-                    </a:prstGeom>
-                  </pic:spPr>
-                </pic:pic>
-              </a:graphicData>
-            </a:graphic>
-          </wp:inline>
-        </w:drawing>
-      </w:r>
-    </w:p>
-    <w:p>
-      <w:pPr>
-        <w:ind w:firstLine="0"/>
-        <w:rPr>
-          <w:b/>
-          <w:sz w:val="28"/>
-        </w:rPr>
-      </w:pPr>
-      <w:r>
-        <w:rPr>
-          <w:b/>
-          <w:sz w:val="28"/>
-        </w:rPr>
-        <w:t>Step 2:</w:t>
-      </w:r>
-    </w:p>
-    <w:p>
-      <w:pPr>
-        <w:ind w:firstLine="0"/>
-      </w:pPr>
-      <w:r>
-        <w:t xml:space="preserve">Give </w:t>
-      </w:r>
-      <w:r>
-        <w:t>permission</w:t>
-      </w:r>
-      <w:r>
-        <w:t xml:space="preserve">s to </w:t>
-      </w:r>
-      <w:r>
-        <w:t>Video Tag Portal</w:t>
-      </w:r>
-      <w:r>
-        <w:t xml:space="preserve"> on Facebook to access your basic information and your friends list. This step is required for first time users only.</w:t>
-      </w:r>
-    </w:p>
-    <w:p>
-      <w:pPr>
-        <w:ind w:firstLine="0"/>
-        <w:jc w:val="center"/>
-        <w:rPr>
-          <w:b/>
-          <w:sz w:val="28"/>
-        </w:rPr>
-      </w:pPr>
-      <w:r>
-        <w:rPr>
-          <w:noProof/>
-        </w:rPr>
-        <w:drawing>
-          <wp:inline distT="0" distB="0" distL="0" distR="0" wp14:anchorId="1CFE4BEF" wp14:editId="29CD5F4E">
-            <wp:extent cx="4105275" cy="1809750"/>
-            <wp:effectExtent l="0" t="0" r="9525" b="0"/>
-            <wp:docPr id="16" name="Picture 16"/>
             <wp:cNvGraphicFramePr>
               <a:graphicFrameLocks xmlns:a="http://schemas.openxmlformats.org/drawingml/2006/main" noChangeAspect="1"/>
             </wp:cNvGraphicFramePr>
@@ -749,6 +845,312 @@
                   <pic:spPr>
                     <a:xfrm>
                       <a:off x="0" y="0"/>
+                      <a:ext cx="3577214" cy="1890649"/>
+                    </a:xfrm>
+                    <a:prstGeom prst="rect">
+                      <a:avLst/>
+                    </a:prstGeom>
+                  </pic:spPr>
+                </pic:pic>
+              </a:graphicData>
+            </a:graphic>
+          </wp:inline>
+        </w:drawing>
+      </w:r>
+    </w:p>
+    <w:p>
+      <w:pPr>
+        <w:jc w:val="center"/>
+        <w:rPr>
+          <w:b/>
+          <w:noProof/>
+          <w:sz w:val="24"/>
+        </w:rPr>
+      </w:pPr>
+    </w:p>
+    <w:p>
+      <w:pPr>
+        <w:ind w:firstLine="720"/>
+        <w:rPr>
+          <w:b/>
+          <w:noProof/>
+          <w:sz w:val="24"/>
+        </w:rPr>
+      </w:pPr>
+      <w:r>
+        <w:rPr>
+          <w:b/>
+          <w:noProof/>
+          <w:sz w:val="28"/>
+        </w:rPr>
+        <w:t>Step 2</w:t>
+      </w:r>
+      <w:r>
+        <w:rPr>
+          <w:b/>
+          <w:noProof/>
+          <w:sz w:val="24"/>
+        </w:rPr>
+        <w:t xml:space="preserve">: </w:t>
+      </w:r>
+    </w:p>
+    <w:p>
+      <w:pPr>
+        <w:ind w:firstLine="720"/>
+        <w:rPr>
+          <w:noProof/>
+          <w:sz w:val="24"/>
+        </w:rPr>
+      </w:pPr>
+      <w:r>
+        <w:rPr>
+          <w:noProof/>
+          <w:sz w:val="24"/>
+        </w:rPr>
+        <w:t>Give permississions to “Video Tag Portal”</w:t>
+      </w:r>
+      <w:r>
+        <w:rPr>
+          <w:noProof/>
+          <w:sz w:val="24"/>
+        </w:rPr>
+        <w:t xml:space="preserve">. </w:t>
+      </w:r>
+      <w:r>
+        <w:t>This step is required for first time users only.</w:t>
+      </w:r>
+    </w:p>
+    <w:p>
+      <w:pPr>
+        <w:jc w:val="center"/>
+        <w:rPr>
+          <w:b/>
+          <w:sz w:val="24"/>
+        </w:rPr>
+      </w:pPr>
+      <w:r>
+        <w:rPr>
+          <w:noProof/>
+        </w:rPr>
+        <w:drawing>
+          <wp:inline distT="0" distB="0" distL="0" distR="0" wp14:anchorId="41BECD5F" wp14:editId="40AAD378">
+            <wp:extent cx="5135526" cy="1625701"/>
+            <wp:effectExtent l="0" t="0" r="8255" b="0"/>
+            <wp:docPr id="15" name="Picture 15"/>
+            <wp:cNvGraphicFramePr>
+              <a:graphicFrameLocks xmlns:a="http://schemas.openxmlformats.org/drawingml/2006/main" noChangeAspect="1"/>
+            </wp:cNvGraphicFramePr>
+            <a:graphic xmlns:a="http://schemas.openxmlformats.org/drawingml/2006/main">
+              <a:graphicData uri="http://schemas.openxmlformats.org/drawingml/2006/picture">
+                <pic:pic xmlns:pic="http://schemas.openxmlformats.org/drawingml/2006/picture">
+                  <pic:nvPicPr>
+                    <pic:cNvPr id="0" name=""/>
+                    <pic:cNvPicPr/>
+                  </pic:nvPicPr>
+                  <pic:blipFill>
+                    <a:blip r:embed="rId11"/>
+                    <a:stretch>
+                      <a:fillRect/>
+                    </a:stretch>
+                  </pic:blipFill>
+                  <pic:spPr>
+                    <a:xfrm>
+                      <a:off x="0" y="0"/>
+                      <a:ext cx="5135526" cy="1625701"/>
+                    </a:xfrm>
+                    <a:prstGeom prst="rect">
+                      <a:avLst/>
+                    </a:prstGeom>
+                  </pic:spPr>
+                </pic:pic>
+              </a:graphicData>
+            </a:graphic>
+          </wp:inline>
+        </w:drawing>
+      </w:r>
+    </w:p>
+    <w:p>
+      <w:pPr>
+        <w:ind w:firstLine="0"/>
+        <w:rPr>
+          <w:b/>
+          <w:sz w:val="28"/>
+        </w:rPr>
+      </w:pPr>
+    </w:p>
+    <w:p>
+      <w:pPr>
+        <w:ind w:firstLine="0"/>
+        <w:rPr>
+          <w:b/>
+          <w:sz w:val="28"/>
+        </w:rPr>
+      </w:pPr>
+    </w:p>
+    <w:p>
+      <w:pPr>
+        <w:ind w:firstLine="0"/>
+        <w:rPr>
+          <w:b/>
+          <w:sz w:val="28"/>
+        </w:rPr>
+      </w:pPr>
+      <w:r>
+        <w:rPr>
+          <w:b/>
+          <w:sz w:val="28"/>
+        </w:rPr>
+        <w:lastRenderedPageBreak/>
+        <w:t>Login with Facebook</w:t>
+      </w:r>
+    </w:p>
+    <w:p>
+      <w:pPr>
+        <w:ind w:firstLine="0"/>
+        <w:rPr>
+          <w:b/>
+          <w:sz w:val="28"/>
+        </w:rPr>
+      </w:pPr>
+      <w:r>
+        <w:rPr>
+          <w:b/>
+          <w:sz w:val="28"/>
+        </w:rPr>
+        <w:t>Step 1:</w:t>
+      </w:r>
+    </w:p>
+    <w:p>
+      <w:pPr>
+        <w:ind w:firstLine="0"/>
+      </w:pPr>
+      <w:r>
+        <w:rPr>
+          <w:sz w:val="24"/>
+        </w:rPr>
+        <w:t>Users can use their</w:t>
+      </w:r>
+      <w:r>
+        <w:rPr>
+          <w:sz w:val="24"/>
+        </w:rPr>
+        <w:t xml:space="preserve"> existing Facebook account or create a new one from the page</w:t>
+      </w:r>
+      <w:r>
+        <w:t>.</w:t>
+      </w:r>
+    </w:p>
+    <w:p>
+      <w:pPr>
+        <w:ind w:firstLine="0"/>
+        <w:jc w:val="center"/>
+        <w:rPr>
+          <w:b/>
+          <w:sz w:val="28"/>
+        </w:rPr>
+      </w:pPr>
+      <w:r>
+        <w:rPr>
+          <w:noProof/>
+        </w:rPr>
+        <w:drawing>
+          <wp:inline distT="0" distB="0" distL="0" distR="0" wp14:anchorId="09D0235A" wp14:editId="5CDB4B86">
+            <wp:extent cx="4561367" cy="2407388"/>
+            <wp:effectExtent l="0" t="0" r="0" b="0"/>
+            <wp:docPr id="13" name="Picture 13"/>
+            <wp:cNvGraphicFramePr>
+              <a:graphicFrameLocks xmlns:a="http://schemas.openxmlformats.org/drawingml/2006/main" noChangeAspect="1"/>
+            </wp:cNvGraphicFramePr>
+            <a:graphic xmlns:a="http://schemas.openxmlformats.org/drawingml/2006/main">
+              <a:graphicData uri="http://schemas.openxmlformats.org/drawingml/2006/picture">
+                <pic:pic xmlns:pic="http://schemas.openxmlformats.org/drawingml/2006/picture">
+                  <pic:nvPicPr>
+                    <pic:cNvPr id="0" name=""/>
+                    <pic:cNvPicPr/>
+                  </pic:nvPicPr>
+                  <pic:blipFill>
+                    <a:blip r:embed="rId12"/>
+                    <a:stretch>
+                      <a:fillRect/>
+                    </a:stretch>
+                  </pic:blipFill>
+                  <pic:spPr>
+                    <a:xfrm>
+                      <a:off x="0" y="0"/>
+                      <a:ext cx="4561797" cy="2407615"/>
+                    </a:xfrm>
+                    <a:prstGeom prst="rect">
+                      <a:avLst/>
+                    </a:prstGeom>
+                  </pic:spPr>
+                </pic:pic>
+              </a:graphicData>
+            </a:graphic>
+          </wp:inline>
+        </w:drawing>
+      </w:r>
+    </w:p>
+    <w:p>
+      <w:pPr>
+        <w:ind w:firstLine="0"/>
+        <w:rPr>
+          <w:b/>
+          <w:sz w:val="28"/>
+        </w:rPr>
+      </w:pPr>
+      <w:r>
+        <w:rPr>
+          <w:b/>
+          <w:sz w:val="28"/>
+        </w:rPr>
+        <w:t>Step 2:</w:t>
+      </w:r>
+    </w:p>
+    <w:p>
+      <w:pPr>
+        <w:ind w:firstLine="0"/>
+      </w:pPr>
+      <w:r>
+        <w:t>Give permissions to Video Tag Portal on Facebook to access your basic information and your friends list. This step is required for first time users only.</w:t>
+      </w:r>
+    </w:p>
+    <w:p>
+      <w:pPr>
+        <w:ind w:firstLine="0"/>
+        <w:jc w:val="center"/>
+        <w:rPr>
+          <w:b/>
+          <w:sz w:val="28"/>
+        </w:rPr>
+      </w:pPr>
+      <w:r>
+        <w:rPr>
+          <w:noProof/>
+        </w:rPr>
+        <w:drawing>
+          <wp:inline distT="0" distB="0" distL="0" distR="0" wp14:anchorId="1CFE4BEF" wp14:editId="29CD5F4E">
+            <wp:extent cx="4105275" cy="1809750"/>
+            <wp:effectExtent l="0" t="0" r="9525" b="0"/>
+            <wp:docPr id="16" name="Picture 16"/>
+            <wp:cNvGraphicFramePr>
+              <a:graphicFrameLocks xmlns:a="http://schemas.openxmlformats.org/drawingml/2006/main" noChangeAspect="1"/>
+            </wp:cNvGraphicFramePr>
+            <a:graphic xmlns:a="http://schemas.openxmlformats.org/drawingml/2006/main">
+              <a:graphicData uri="http://schemas.openxmlformats.org/drawingml/2006/picture">
+                <pic:pic xmlns:pic="http://schemas.openxmlformats.org/drawingml/2006/picture">
+                  <pic:nvPicPr>
+                    <pic:cNvPr id="0" name=""/>
+                    <pic:cNvPicPr/>
+                  </pic:nvPicPr>
+                  <pic:blipFill>
+                    <a:blip r:embed="rId13"/>
+                    <a:stretch>
+                      <a:fillRect/>
+                    </a:stretch>
+                  </pic:blipFill>
+                  <pic:spPr>
+                    <a:xfrm>
+                      <a:off x="0" y="0"/>
                       <a:ext cx="4105275" cy="1809750"/>
                     </a:xfrm>
                     <a:prstGeom prst="rect">
@@ -910,7 +1312,7 @@
                     </pic:cNvPicPr>
                   </pic:nvPicPr>
                   <pic:blipFill>
-                    <a:blip r:embed="rId11">
+                    <a:blip r:embed="rId14">
                       <a:extLst>
                         <a:ext uri="{28A0092B-C50C-407E-A947-70E740481C1C}">
                           <a14:useLocalDpi xmlns:a14="http://schemas.microsoft.com/office/drawing/2010/main" val="0"/>
@@ -959,6 +1361,14 @@
         </w:rPr>
         <w:t>Search</w:t>
       </w:r>
+      <w:r>
+        <w:rPr>
+          <w:b/>
+          <w:sz w:val="40"/>
+          <w:szCs w:val="40"/>
+        </w:rPr>
+        <w:t>ing Videos</w:t>
+      </w:r>
     </w:p>
     <w:p>
       <w:r>
@@ -992,7 +1402,7 @@
                     <pic:cNvPicPr/>
                   </pic:nvPicPr>
                   <pic:blipFill>
-                    <a:blip r:embed="rId12"/>
+                    <a:blip r:embed="rId15"/>
                     <a:stretch>
                       <a:fillRect/>
                     </a:stretch>
@@ -1037,17 +1447,281 @@
         <w:rPr>
           <w:b/>
           <w:sz w:val="40"/>
-          <w:szCs w:val="40"/>
-        </w:rPr>
-      </w:pPr>
-      <w:r>
+        </w:rPr>
+      </w:pPr>
+      <w:r>
+        <w:rPr>
+          <w:b/>
+          <w:sz w:val="40"/>
+        </w:rPr>
+        <w:lastRenderedPageBreak/>
+        <w:t>Adding tags to a video</w:t>
+      </w:r>
+    </w:p>
+    <w:p>
+      <w:r>
+        <w:t>To add tags to a video open the video in the player, by doing a search or loading from favorites.</w:t>
+      </w:r>
+    </w:p>
+    <w:p>
+      <w:r>
+        <w:rPr>
+          <w:noProof/>
+        </w:rPr>
+        <mc:AlternateContent>
+          <mc:Choice Requires="wps">
+            <w:drawing>
+              <wp:anchor distT="0" distB="0" distL="114300" distR="114300" simplePos="0" relativeHeight="251664384" behindDoc="0" locked="0" layoutInCell="1" allowOverlap="1" wp14:anchorId="4A4A3A3E" wp14:editId="1CA943C7">
+                <wp:simplePos x="0" y="0"/>
+                <wp:positionH relativeFrom="margin">
+                  <wp:posOffset>4080293</wp:posOffset>
+                </wp:positionH>
+                <wp:positionV relativeFrom="paragraph">
+                  <wp:posOffset>2139350</wp:posOffset>
+                </wp:positionV>
+                <wp:extent cx="2242868" cy="17253"/>
+                <wp:effectExtent l="38100" t="76200" r="0" b="78105"/>
+                <wp:wrapNone/>
+                <wp:docPr id="9" name="Straight Arrow Connector 9"/>
+                <wp:cNvGraphicFramePr>
+                  <a:graphicFrameLocks xmlns:a="http://schemas.openxmlformats.org/drawingml/2006/main"/>
+                </wp:cNvGraphicFramePr>
+                <a:graphic xmlns:a="http://schemas.openxmlformats.org/drawingml/2006/main">
+                  <a:graphicData uri="http://schemas.microsoft.com/office/word/2010/wordprocessingShape">
+                    <wps:wsp>
+                      <wps:cNvCnPr>
+                        <a:cxnSpLocks noChangeShapeType="1"/>
+                      </wps:cNvCnPr>
+                      <wps:spPr bwMode="auto">
+                        <a:xfrm flipH="1" flipV="1">
+                          <a:off x="0" y="0"/>
+                          <a:ext cx="2242868" cy="17253"/>
+                        </a:xfrm>
+                        <a:prstGeom prst="straightConnector1">
+                          <a:avLst/>
+                        </a:prstGeom>
+                        <a:noFill/>
+                        <a:ln w="9525">
+                          <a:solidFill>
+                            <a:srgbClr val="000000"/>
+                          </a:solidFill>
+                          <a:round/>
+                          <a:headEnd/>
+                          <a:tailEnd type="triangle" w="med" len="med"/>
+                        </a:ln>
+                        <a:extLst>
+                          <a:ext uri="{909E8E84-426E-40DD-AFC4-6F175D3DCCD1}">
+                            <a14:hiddenFill xmlns:a14="http://schemas.microsoft.com/office/drawing/2010/main">
+                              <a:noFill/>
+                            </a14:hiddenFill>
+                          </a:ext>
+                        </a:extLst>
+                      </wps:spPr>
+                      <wps:bodyPr/>
+                    </wps:wsp>
+                  </a:graphicData>
+                </a:graphic>
+                <wp14:sizeRelH relativeFrom="page">
+                  <wp14:pctWidth>0</wp14:pctWidth>
+                </wp14:sizeRelH>
+                <wp14:sizeRelV relativeFrom="page">
+                  <wp14:pctHeight>0</wp14:pctHeight>
+                </wp14:sizeRelV>
+              </wp:anchor>
+            </w:drawing>
+          </mc:Choice>
+          <mc:Fallback>
+            <w:pict>
+              <v:shapetype id="_x0000_t32" coordsize="21600,21600" o:spt="32" o:oned="t" path="m,l21600,21600e" filled="f">
+                <v:path arrowok="t" fillok="f" o:connecttype="none"/>
+                <o:lock v:ext="edit" shapetype="t"/>
+              </v:shapetype>
+              <v:shape id="Straight Arrow Connector 9" o:spid="_x0000_s1026" type="#_x0000_t32" style="position:absolute;margin-left:321.3pt;margin-top:168.45pt;width:176.6pt;height:1.35pt;flip:x y;z-index:251664384;visibility:visible;mso-wrap-style:square;mso-width-percent:0;mso-height-percent:0;mso-wrap-distance-left:9pt;mso-wrap-distance-top:0;mso-wrap-distance-right:9pt;mso-wrap-distance-bottom:0;mso-position-horizontal:absolute;mso-position-horizontal-relative:margin;mso-position-vertical:absolute;mso-position-vertical-relative:text;mso-width-percent:0;mso-height-percent:0;mso-width-relative:page;mso-height-relative:page" o:gfxdata="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">
+                <v:stroke endarrow="block"/>
+                <w10:wrap anchorx="margin"/>
+              </v:shape>
+            </w:pict>
+          </mc:Fallback>
+        </mc:AlternateContent>
+      </w:r>
+      <w:r>
+        <w:rPr>
+          <w:noProof/>
+        </w:rPr>
+        <w:drawing>
+          <wp:inline distT="0" distB="0" distL="0" distR="0" wp14:anchorId="2499E84F" wp14:editId="3F71EF53">
+            <wp:extent cx="5943600" cy="2767307"/>
+            <wp:effectExtent l="0" t="0" r="0" b="0"/>
+            <wp:docPr id="26" name="Picture 26" descr="C:\Users\1966870\Downloads\trash\capture.png"/>
+            <wp:cNvGraphicFramePr>
+              <a:graphicFrameLocks xmlns:a="http://schemas.openxmlformats.org/drawingml/2006/main" noChangeAspect="1"/>
+            </wp:cNvGraphicFramePr>
+            <a:graphic xmlns:a="http://schemas.openxmlformats.org/drawingml/2006/main">
+              <a:graphicData uri="http://schemas.openxmlformats.org/drawingml/2006/picture">
+                <pic:pic xmlns:pic="http://schemas.openxmlformats.org/drawingml/2006/picture">
+                  <pic:nvPicPr>
+                    <pic:cNvPr id="0" name="Picture 6" descr="C:\Users\1966870\Downloads\trash\capture.png"/>
+                    <pic:cNvPicPr>
+                      <a:picLocks noChangeAspect="1" noChangeArrowheads="1"/>
+                    </pic:cNvPicPr>
+                  </pic:nvPicPr>
+                  <pic:blipFill>
+                    <a:blip r:embed="rId16">
+                      <a:extLst>
+                        <a:ext uri="{28A0092B-C50C-407E-A947-70E740481C1C}">
+                          <a14:useLocalDpi xmlns:a14="http://schemas.microsoft.com/office/drawing/2010/main" val="0"/>
+                        </a:ext>
+                      </a:extLst>
+                    </a:blip>
+                    <a:srcRect/>
+                    <a:stretch>
+                      <a:fillRect/>
+                    </a:stretch>
+                  </pic:blipFill>
+                  <pic:spPr bwMode="auto">
+                    <a:xfrm>
+                      <a:off x="0" y="0"/>
+                      <a:ext cx="5943600" cy="2767307"/>
+                    </a:xfrm>
+                    <a:prstGeom prst="rect">
+                      <a:avLst/>
+                    </a:prstGeom>
+                    <a:noFill/>
+                    <a:ln>
+                      <a:noFill/>
+                    </a:ln>
+                  </pic:spPr>
+                </pic:pic>
+              </a:graphicData>
+            </a:graphic>
+          </wp:inline>
+        </w:drawing>
+      </w:r>
+      <w:r>
+        <w:softHyphen/>
+      </w:r>
+    </w:p>
+    <w:p>
+      <w:r>
+        <w:t>In the player there is an add tag button to click that opens the tag adding mechanism.</w:t>
+      </w:r>
+    </w:p>
+    <w:p>
+      <w:pPr>
+        <w:rPr>
+          <w:b/>
+        </w:rPr>
+      </w:pPr>
+      <w:r>
+        <w:rPr>
+          <w:noProof/>
+        </w:rPr>
+        <w:drawing>
+          <wp:inline distT="0" distB="0" distL="0" distR="0" wp14:anchorId="10F707B7" wp14:editId="6FEFB2AC">
+            <wp:extent cx="2769149" cy="2961937"/>
+            <wp:effectExtent l="0" t="0" r="0" b="0"/>
+            <wp:docPr id="30" name="Picture 30"/>
+            <wp:cNvGraphicFramePr>
+              <a:graphicFrameLocks xmlns:a="http://schemas.openxmlformats.org/drawingml/2006/main" noChangeAspect="1"/>
+            </wp:cNvGraphicFramePr>
+            <a:graphic xmlns:a="http://schemas.openxmlformats.org/drawingml/2006/main">
+              <a:graphicData uri="http://schemas.openxmlformats.org/drawingml/2006/picture">
+                <pic:pic xmlns:pic="http://schemas.openxmlformats.org/drawingml/2006/picture">
+                  <pic:nvPicPr>
+                    <pic:cNvPr id="1" name=""/>
+                    <pic:cNvPicPr/>
+                  </pic:nvPicPr>
+                  <pic:blipFill>
+                    <a:blip r:embed="rId17"/>
+                    <a:stretch>
+                      <a:fillRect/>
+                    </a:stretch>
+                  </pic:blipFill>
+                  <pic:spPr>
+                    <a:xfrm>
+                      <a:off x="0" y="0"/>
+                      <a:ext cx="2774252" cy="2967395"/>
+                    </a:xfrm>
+                    <a:prstGeom prst="rect">
+                      <a:avLst/>
+                    </a:prstGeom>
+                  </pic:spPr>
+                </pic:pic>
+              </a:graphicData>
+            </a:graphic>
+          </wp:inline>
+        </w:drawing>
+      </w:r>
+    </w:p>
+    <w:p>
+      <w:r>
+        <w:rPr>
+          <w:b/>
+        </w:rPr>
+        <w:tab/>
+      </w:r>
+      <w:r>
+        <w:t xml:space="preserve">To add the times you need to make the video player get to the point in the video in which you want to grab the time, </w:t>
+      </w:r>
+      <w:proofErr w:type="gramStart"/>
+      <w:r>
+        <w:t>then</w:t>
+      </w:r>
+      <w:proofErr w:type="gramEnd"/>
+      <w:r>
+        <w:t xml:space="preserve"> click “Use Current Time”.  After getting the timings the user only needs to fill out the rest form click save. Then the page will reload with the new tag added.</w:t>
+      </w:r>
+    </w:p>
+    <w:p>
+      <w:pPr>
         <w:rPr>
           <w:b/>
           <w:sz w:val="40"/>
           <w:szCs w:val="40"/>
         </w:rPr>
+      </w:pPr>
+    </w:p>
+    <w:p>
+      <w:pPr>
+        <w:rPr>
+          <w:b/>
+          <w:sz w:val="40"/>
+          <w:szCs w:val="40"/>
+        </w:rPr>
+      </w:pPr>
+    </w:p>
+    <w:p>
+      <w:pPr>
+        <w:rPr>
+          <w:b/>
+          <w:sz w:val="40"/>
+          <w:szCs w:val="40"/>
+        </w:rPr>
+      </w:pPr>
+      <w:r>
+        <w:rPr>
+          <w:b/>
+          <w:sz w:val="40"/>
+          <w:szCs w:val="40"/>
+        </w:rPr>
         <w:lastRenderedPageBreak/>
-        <w:t>Add to favorites</w:t>
+        <w:t>Add</w:t>
+      </w:r>
+      <w:r>
+        <w:rPr>
+          <w:b/>
+          <w:sz w:val="40"/>
+          <w:szCs w:val="40"/>
+        </w:rPr>
+        <w:t>ing videos</w:t>
+      </w:r>
+      <w:r>
+        <w:rPr>
+          <w:b/>
+          <w:sz w:val="40"/>
+          <w:szCs w:val="40"/>
+        </w:rPr>
+        <w:t xml:space="preserve"> to favorites</w:t>
       </w:r>
     </w:p>
     <w:p>
@@ -1097,7 +1771,7 @@
                     <pic:cNvPicPr/>
                   </pic:nvPicPr>
                   <pic:blipFill>
-                    <a:blip r:embed="rId13"/>
+                    <a:blip r:embed="rId18"/>
                     <a:stretch>
                       <a:fillRect/>
                     </a:stretch>
@@ -1145,7 +1819,7 @@
                     <pic:cNvPicPr/>
                   </pic:nvPicPr>
                   <pic:blipFill>
-                    <a:blip r:embed="rId14"/>
+                    <a:blip r:embed="rId19"/>
                     <a:stretch>
                       <a:fillRect/>
                     </a:stretch>
@@ -1239,7 +1913,7 @@
                     </pic:cNvPicPr>
                   </pic:nvPicPr>
                   <pic:blipFill>
-                    <a:blip r:embed="rId11">
+                    <a:blip r:embed="rId14">
                       <a:extLst>
                         <a:ext uri="{28A0092B-C50C-407E-A947-70E740481C1C}">
                           <a14:useLocalDpi xmlns:a14="http://schemas.microsoft.com/office/drawing/2010/main" val="0"/>
@@ -1468,7 +2142,7 @@
                     <pic:cNvPicPr/>
                   </pic:nvPicPr>
                   <pic:blipFill>
-                    <a:blip r:embed="rId15"/>
+                    <a:blip r:embed="rId20"/>
                     <a:stretch>
                       <a:fillRect/>
                     </a:stretch>
@@ -1566,7 +2240,7 @@
                     </pic:cNvPicPr>
                   </pic:nvPicPr>
                   <pic:blipFill>
-                    <a:blip r:embed="rId11">
+                    <a:blip r:embed="rId14">
                       <a:extLst>
                         <a:ext uri="{28A0092B-C50C-407E-A947-70E740481C1C}">
                           <a14:useLocalDpi xmlns:a14="http://schemas.microsoft.com/office/drawing/2010/main" val="0"/>
@@ -1641,7 +2315,7 @@
                     </pic:cNvPicPr>
                   </pic:nvPicPr>
                   <pic:blipFill>
-                    <a:blip r:embed="rId16">
+                    <a:blip r:embed="rId21">
                       <a:extLst>
                         <a:ext uri="{28A0092B-C50C-407E-A947-70E740481C1C}">
                           <a14:useLocalDpi xmlns:a14="http://schemas.microsoft.com/office/drawing/2010/main" val="0"/>
@@ -1723,7 +2397,7 @@
                     </pic:cNvPicPr>
                   </pic:nvPicPr>
                   <pic:blipFill>
-                    <a:blip r:embed="rId11">
+                    <a:blip r:embed="rId14">
                       <a:extLst>
                         <a:ext uri="{28A0092B-C50C-407E-A947-70E740481C1C}">
                           <a14:useLocalDpi xmlns:a14="http://schemas.microsoft.com/office/drawing/2010/main" val="0"/>
@@ -1790,7 +2464,7 @@
                     </pic:cNvPicPr>
                   </pic:nvPicPr>
                   <pic:blipFill>
-                    <a:blip r:embed="rId17">
+                    <a:blip r:embed="rId22">
                       <a:extLst>
                         <a:ext uri="{28A0092B-C50C-407E-A947-70E740481C1C}">
                           <a14:useLocalDpi xmlns:a14="http://schemas.microsoft.com/office/drawing/2010/main" val="0"/>
@@ -1875,233 +2549,135 @@
         <w:tab/>
       </w:r>
     </w:p>
-    <w:p>
-      <w:pPr>
-        <w:rPr>
-          <w:b/>
-          <w:sz w:val="40"/>
-        </w:rPr>
-      </w:pPr>
-      <w:r>
-        <w:rPr>
-          <w:b/>
-          <w:sz w:val="40"/>
-        </w:rPr>
-        <w:lastRenderedPageBreak/>
-        <w:t>Adding tags to a video</w:t>
-      </w:r>
-    </w:p>
-    <w:p>
-      <w:r>
-        <w:t>To add tags to a video open the video in the player, by doing a search or loading from favorites.</w:t>
-      </w:r>
-    </w:p>
-    <w:p>
-      <w:r>
-        <w:rPr>
-          <w:noProof/>
-        </w:rPr>
-        <mc:AlternateContent>
-          <mc:Choice Requires="wps">
-            <w:drawing>
-              <wp:anchor distT="0" distB="0" distL="114300" distR="114300" simplePos="0" relativeHeight="251664384" behindDoc="0" locked="0" layoutInCell="1" allowOverlap="1" wp14:anchorId="0D8D71D3" wp14:editId="065466A0">
-                <wp:simplePos x="0" y="0"/>
-                <wp:positionH relativeFrom="margin">
-                  <wp:posOffset>4080293</wp:posOffset>
-                </wp:positionH>
-                <wp:positionV relativeFrom="paragraph">
-                  <wp:posOffset>2139350</wp:posOffset>
-                </wp:positionV>
-                <wp:extent cx="2242868" cy="17253"/>
-                <wp:effectExtent l="38100" t="76200" r="0" b="78105"/>
-                <wp:wrapNone/>
-                <wp:docPr id="9" name="Straight Arrow Connector 9"/>
-                <wp:cNvGraphicFramePr>
-                  <a:graphicFrameLocks xmlns:a="http://schemas.openxmlformats.org/drawingml/2006/main"/>
-                </wp:cNvGraphicFramePr>
-                <a:graphic xmlns:a="http://schemas.openxmlformats.org/drawingml/2006/main">
-                  <a:graphicData uri="http://schemas.microsoft.com/office/word/2010/wordprocessingShape">
-                    <wps:wsp>
-                      <wps:cNvCnPr>
-                        <a:cxnSpLocks noChangeShapeType="1"/>
-                      </wps:cNvCnPr>
-                      <wps:spPr bwMode="auto">
-                        <a:xfrm flipH="1" flipV="1">
-                          <a:off x="0" y="0"/>
-                          <a:ext cx="2242868" cy="17253"/>
-                        </a:xfrm>
-                        <a:prstGeom prst="straightConnector1">
-                          <a:avLst/>
-                        </a:prstGeom>
-                        <a:noFill/>
-                        <a:ln w="9525">
-                          <a:solidFill>
-                            <a:srgbClr val="000000"/>
-                          </a:solidFill>
-                          <a:round/>
-                          <a:headEnd/>
-                          <a:tailEnd type="triangle" w="med" len="med"/>
-                        </a:ln>
-                        <a:extLst>
-                          <a:ext uri="{909E8E84-426E-40DD-AFC4-6F175D3DCCD1}">
-                            <a14:hiddenFill xmlns:a14="http://schemas.microsoft.com/office/drawing/2010/main">
-                              <a:noFill/>
-                            </a14:hiddenFill>
-                          </a:ext>
-                        </a:extLst>
-                      </wps:spPr>
-                      <wps:bodyPr/>
-                    </wps:wsp>
-                  </a:graphicData>
-                </a:graphic>
-                <wp14:sizeRelH relativeFrom="page">
-                  <wp14:pctWidth>0</wp14:pctWidth>
-                </wp14:sizeRelH>
-                <wp14:sizeRelV relativeFrom="page">
-                  <wp14:pctHeight>0</wp14:pctHeight>
-                </wp14:sizeRelV>
-              </wp:anchor>
-            </w:drawing>
-          </mc:Choice>
-          <mc:Fallback xmlns:w15="http://schemas.microsoft.com/office/word/2012/wordml">
-            <w:pict>
-              <v:shape w14:anchorId="73129DBD" id="Straight Arrow Connector 9" o:spid="_x0000_s1026" type="#_x0000_t32" style="position:absolute;margin-left:321.3pt;margin-top:168.45pt;width:176.6pt;height:1.35pt;flip:x y;z-index:251664384;visibility:visible;mso-wrap-style:square;mso-width-percent:0;mso-height-percent:0;mso-wrap-distance-left:9pt;mso-wrap-distance-top:0;mso-wrap-distance-right:9pt;mso-wrap-distance-bottom:0;mso-position-horizontal:absolute;mso-position-horizontal-relative:margin;mso-position-vertical:absolute;mso-position-vertical-relative:text;mso-width-percent:0;mso-height-percent:0;mso-width-relative:page;mso-height-relative:page" o:gfxdata="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">
-                <v:stroke endarrow="block"/>
-                <w10:wrap anchorx="margin"/>
-              </v:shape>
-            </w:pict>
-          </mc:Fallback>
-        </mc:AlternateContent>
-      </w:r>
-      <w:r>
-        <w:rPr>
-          <w:noProof/>
-        </w:rPr>
-        <w:drawing>
-          <wp:inline distT="0" distB="0" distL="0" distR="0">
-            <wp:extent cx="5943600" cy="2767307"/>
-            <wp:effectExtent l="0" t="0" r="0" b="0"/>
-            <wp:docPr id="26" name="Picture 26" descr="C:\Users\1966870\Downloads\trash\capture.png"/>
-            <wp:cNvGraphicFramePr>
-              <a:graphicFrameLocks xmlns:a="http://schemas.openxmlformats.org/drawingml/2006/main" noChangeAspect="1"/>
-            </wp:cNvGraphicFramePr>
-            <a:graphic xmlns:a="http://schemas.openxmlformats.org/drawingml/2006/main">
-              <a:graphicData uri="http://schemas.openxmlformats.org/drawingml/2006/picture">
-                <pic:pic xmlns:pic="http://schemas.openxmlformats.org/drawingml/2006/picture">
-                  <pic:nvPicPr>
-                    <pic:cNvPr id="0" name="Picture 6" descr="C:\Users\1966870\Downloads\trash\capture.png"/>
-                    <pic:cNvPicPr>
-                      <a:picLocks noChangeAspect="1" noChangeArrowheads="1"/>
-                    </pic:cNvPicPr>
-                  </pic:nvPicPr>
-                  <pic:blipFill>
-                    <a:blip r:embed="rId18">
-                      <a:extLst>
-                        <a:ext uri="{28A0092B-C50C-407E-A947-70E740481C1C}">
-                          <a14:useLocalDpi xmlns:a14="http://schemas.microsoft.com/office/drawing/2010/main" val="0"/>
-                        </a:ext>
-                      </a:extLst>
-                    </a:blip>
-                    <a:srcRect/>
-                    <a:stretch>
-                      <a:fillRect/>
-                    </a:stretch>
-                  </pic:blipFill>
-                  <pic:spPr bwMode="auto">
-                    <a:xfrm>
-                      <a:off x="0" y="0"/>
-                      <a:ext cx="5943600" cy="2767307"/>
-                    </a:xfrm>
-                    <a:prstGeom prst="rect">
-                      <a:avLst/>
-                    </a:prstGeom>
-                    <a:noFill/>
-                    <a:ln>
-                      <a:noFill/>
-                    </a:ln>
-                  </pic:spPr>
-                </pic:pic>
-              </a:graphicData>
-            </a:graphic>
-          </wp:inline>
-        </w:drawing>
-      </w:r>
-      <w:r>
-        <w:softHyphen/>
-      </w:r>
-    </w:p>
-    <w:p>
-      <w:r>
-        <w:t>In the player there is an add tag button to click that opens the tag adding mechanism.</w:t>
-      </w:r>
-    </w:p>
-    <w:p>
-      <w:pPr>
-        <w:rPr>
-          <w:b/>
-        </w:rPr>
-      </w:pPr>
-      <w:r>
-        <w:rPr>
-          <w:noProof/>
-        </w:rPr>
-        <w:drawing>
-          <wp:inline distT="0" distB="0" distL="0" distR="0" wp14:anchorId="591F9819" wp14:editId="2C1AE7DA">
-            <wp:extent cx="2769149" cy="2961937"/>
-            <wp:effectExtent l="0" t="0" r="0" b="0"/>
-            <wp:docPr id="30" name="Picture 30"/>
-            <wp:cNvGraphicFramePr>
-              <a:graphicFrameLocks xmlns:a="http://schemas.openxmlformats.org/drawingml/2006/main" noChangeAspect="1"/>
-            </wp:cNvGraphicFramePr>
-            <a:graphic xmlns:a="http://schemas.openxmlformats.org/drawingml/2006/main">
-              <a:graphicData uri="http://schemas.openxmlformats.org/drawingml/2006/picture">
-                <pic:pic xmlns:pic="http://schemas.openxmlformats.org/drawingml/2006/picture">
-                  <pic:nvPicPr>
-                    <pic:cNvPr id="1" name=""/>
-                    <pic:cNvPicPr/>
-                  </pic:nvPicPr>
-                  <pic:blipFill>
-                    <a:blip r:embed="rId19"/>
-                    <a:stretch>
-                      <a:fillRect/>
-                    </a:stretch>
-                  </pic:blipFill>
-                  <pic:spPr>
-                    <a:xfrm>
-                      <a:off x="0" y="0"/>
-                      <a:ext cx="2774252" cy="2967395"/>
-                    </a:xfrm>
-                    <a:prstGeom prst="rect">
-                      <a:avLst/>
-                    </a:prstGeom>
-                  </pic:spPr>
-                </pic:pic>
-              </a:graphicData>
-            </a:graphic>
-          </wp:inline>
-        </w:drawing>
-      </w:r>
-    </w:p>
-    <w:p>
-      <w:r>
-        <w:rPr>
-          <w:b/>
-        </w:rPr>
-        <w:tab/>
-      </w:r>
-      <w:r>
-        <w:t>To add the times you need to make the video player get to the point in the video in which you want to grab the time, then click “Use Current Time”.  After getting the timings the user only needs to fill out the rest form click save. Then the page will reload with the new tag added.</w:t>
-      </w:r>
-    </w:p>
     <w:p/>
     <w:sectPr>
+      <w:footerReference w:type="default" r:id="rId23"/>
       <w:pgSz w:w="12240" w:h="15840"/>
       <w:pgMar w:top="1440" w:right="1440" w:bottom="1440" w:left="1440" w:header="720" w:footer="720" w:gutter="0"/>
+      <w:pgNumType w:start="0"/>
       <w:cols w:space="720"/>
+      <w:titlePg/>
       <w:docGrid w:linePitch="360"/>
     </w:sectPr>
   </w:body>
 </w:document>
+</file>
+
+<file path=word/endnotes.xml><?xml version="1.0" encoding="utf-8"?>
+<w:endnotes xmlns:wpc="http://schemas.microsoft.com/office/word/2010/wordprocessingCanvas" xmlns:mc="http://schemas.openxmlformats.org/markup-compatibility/2006" xmlns:o="urn:schemas-microsoft-com:office:office" xmlns:r="http://schemas.openxmlformats.org/officeDocument/2006/relationships" xmlns:m="http://schemas.openxmlformats.org/officeDocument/2006/math" xmlns:v="urn:schemas-microsoft-com:vml" xmlns:wp14="http://schemas.microsoft.com/office/word/2010/wordprocessingDrawing" xmlns:wp="http://schemas.openxmlformats.org/drawingml/2006/wordprocessingDrawing" xmlns:w10="urn:schemas-microsoft-com:office:word" xmlns:w="http://schemas.openxmlformats.org/wordprocessingml/2006/main" xmlns:w14="http://schemas.microsoft.com/office/word/2010/wordml" xmlns:wpg="http://schemas.microsoft.com/office/word/2010/wordprocessingGroup" xmlns:wpi="http://schemas.microsoft.com/office/word/2010/wordprocessingInk" xmlns:wne="http://schemas.microsoft.com/office/word/2006/wordml" xmlns:wps="http://schemas.microsoft.com/office/word/2010/wordprocessingShape" mc:Ignorable="w14 wp14">
+  <w:endnote w:type="separator" w:id="-1">
+    <w:p>
+      <w:pPr>
+        <w:spacing w:after="0"/>
+      </w:pPr>
+      <w:r>
+        <w:separator/>
+      </w:r>
+    </w:p>
+  </w:endnote>
+  <w:endnote w:type="continuationSeparator" w:id="0">
+    <w:p>
+      <w:pPr>
+        <w:spacing w:after="0"/>
+      </w:pPr>
+      <w:r>
+        <w:continuationSeparator/>
+      </w:r>
+    </w:p>
+  </w:endnote>
+</w:endnotes>
+</file>
+
+<file path=word/footer1.xml><?xml version="1.0" encoding="utf-8"?>
+<w:ftr xmlns:wpc="http://schemas.microsoft.com/office/word/2010/wordprocessingCanvas" xmlns:mc="http://schemas.openxmlformats.org/markup-compatibility/2006" xmlns:o="urn:schemas-microsoft-com:office:office" xmlns:r="http://schemas.openxmlformats.org/officeDocument/2006/relationships" xmlns:m="http://schemas.openxmlformats.org/officeDocument/2006/math" xmlns:v="urn:schemas-microsoft-com:vml" xmlns:wp14="http://schemas.microsoft.com/office/word/2010/wordprocessingDrawing" xmlns:wp="http://schemas.openxmlformats.org/drawingml/2006/wordprocessingDrawing" xmlns:w10="urn:schemas-microsoft-com:office:word" xmlns:w="http://schemas.openxmlformats.org/wordprocessingml/2006/main" xmlns:w14="http://schemas.microsoft.com/office/word/2010/wordml" xmlns:wpg="http://schemas.microsoft.com/office/word/2010/wordprocessingGroup" xmlns:wpi="http://schemas.microsoft.com/office/word/2010/wordprocessingInk" xmlns:wne="http://schemas.microsoft.com/office/word/2006/wordml" xmlns:wps="http://schemas.microsoft.com/office/word/2010/wordprocessingShape" mc:Ignorable="w14 wp14">
+  <w:sdt>
+    <w:sdtPr>
+      <w:id w:val="-1945676601"/>
+      <w:docPartObj>
+        <w:docPartGallery w:val="Page Numbers (Bottom of Page)"/>
+        <w:docPartUnique/>
+      </w:docPartObj>
+    </w:sdtPr>
+    <w:sdtEndPr>
+      <w:rPr>
+        <w:color w:val="808080" w:themeColor="background1" w:themeShade="80"/>
+        <w:spacing w:val="60"/>
+      </w:rPr>
+    </w:sdtEndPr>
+    <w:sdtContent>
+      <w:p>
+        <w:pPr>
+          <w:pStyle w:val="Footer"/>
+          <w:pBdr>
+            <w:top w:val="single" w:sz="4" w:space="1" w:color="D9D9D9" w:themeColor="background1" w:themeShade="D9"/>
+          </w:pBdr>
+          <w:jc w:val="right"/>
+        </w:pPr>
+        <w:r>
+          <w:fldChar w:fldCharType="begin"/>
+        </w:r>
+        <w:r>
+          <w:instrText xml:space="preserve"> PAGE   \* MERGEFORMAT </w:instrText>
+        </w:r>
+        <w:r>
+          <w:fldChar w:fldCharType="separate"/>
+        </w:r>
+        <w:r>
+          <w:rPr>
+            <w:noProof/>
+          </w:rPr>
+          <w:t>3</w:t>
+        </w:r>
+        <w:r>
+          <w:rPr>
+            <w:noProof/>
+          </w:rPr>
+          <w:fldChar w:fldCharType="end"/>
+        </w:r>
+        <w:r>
+          <w:t xml:space="preserve"> | </w:t>
+        </w:r>
+        <w:r>
+          <w:rPr>
+            <w:color w:val="808080" w:themeColor="background1" w:themeShade="80"/>
+            <w:spacing w:val="60"/>
+          </w:rPr>
+          <w:t>Page</w:t>
+        </w:r>
+      </w:p>
+    </w:sdtContent>
+  </w:sdt>
+  <w:p>
+    <w:pPr>
+      <w:pStyle w:val="Footer"/>
+    </w:pPr>
+  </w:p>
+</w:ftr>
+</file>
+
+<file path=word/footnotes.xml><?xml version="1.0" encoding="utf-8"?>
+<w:footnotes xmlns:wpc="http://schemas.microsoft.com/office/word/2010/wordprocessingCanvas" xmlns:mc="http://schemas.openxmlformats.org/markup-compatibility/2006" xmlns:o="urn:schemas-microsoft-com:office:office" xmlns:r="http://schemas.openxmlformats.org/officeDocument/2006/relationships" xmlns:m="http://schemas.openxmlformats.org/officeDocument/2006/math" xmlns:v="urn:schemas-microsoft-com:vml" xmlns:wp14="http://schemas.microsoft.com/office/word/2010/wordprocessingDrawing" xmlns:wp="http://schemas.openxmlformats.org/drawingml/2006/wordprocessingDrawing" xmlns:w10="urn:schemas-microsoft-com:office:word" xmlns:w="http://schemas.openxmlformats.org/wordprocessingml/2006/main" xmlns:w14="http://schemas.microsoft.com/office/word/2010/wordml" xmlns:wpg="http://schemas.microsoft.com/office/word/2010/wordprocessingGroup" xmlns:wpi="http://schemas.microsoft.com/office/word/2010/wordprocessingInk" xmlns:wne="http://schemas.microsoft.com/office/word/2006/wordml" xmlns:wps="http://schemas.microsoft.com/office/word/2010/wordprocessingShape" mc:Ignorable="w14 wp14">
+  <w:footnote w:type="separator" w:id="-1">
+    <w:p>
+      <w:pPr>
+        <w:spacing w:after="0"/>
+      </w:pPr>
+      <w:r>
+        <w:separator/>
+      </w:r>
+    </w:p>
+  </w:footnote>
+  <w:footnote w:type="continuationSeparator" w:id="0">
+    <w:p>
+      <w:pPr>
+        <w:spacing w:after="0"/>
+      </w:pPr>
+      <w:r>
+        <w:continuationSeparator/>
+      </w:r>
+    </w:p>
+  </w:footnote>
+</w:footnotes>
 </file>
 
 <file path=word/numbering.xml><?xml version="1.0" encoding="utf-8"?>
@@ -2973,6 +3549,29 @@
       <w:rFonts w:eastAsiaTheme="minorEastAsia"/>
     </w:rPr>
   </w:style>
+  <w:style w:type="paragraph" w:styleId="Heading1">
+    <w:name w:val="heading 1"/>
+    <w:basedOn w:val="Normal"/>
+    <w:next w:val="Normal"/>
+    <w:link w:val="Heading1Char"/>
+    <w:uiPriority w:val="9"/>
+    <w:qFormat/>
+    <w:rsid w:val="00A6639F"/>
+    <w:pPr>
+      <w:keepNext/>
+      <w:keepLines/>
+      <w:spacing w:before="480" w:after="0"/>
+      <w:outlineLvl w:val="0"/>
+    </w:pPr>
+    <w:rPr>
+      <w:rFonts w:asciiTheme="majorHAnsi" w:eastAsiaTheme="majorEastAsia" w:hAnsiTheme="majorHAnsi" w:cstheme="majorBidi"/>
+      <w:b/>
+      <w:bCs/>
+      <w:color w:val="2E74B5" w:themeColor="accent1" w:themeShade="BF"/>
+      <w:sz w:val="28"/>
+      <w:szCs w:val="28"/>
+    </w:rPr>
+  </w:style>
   <w:style w:type="character" w:default="1" w:styleId="DefaultParagraphFont">
     <w:name w:val="Default Paragraph Font"/>
     <w:uiPriority w:val="1"/>
@@ -3039,6 +3638,89 @@
       <w:rFonts w:ascii="Tahoma" w:eastAsiaTheme="minorEastAsia" w:hAnsi="Tahoma" w:cs="Tahoma"/>
       <w:sz w:val="16"/>
       <w:szCs w:val="16"/>
+    </w:rPr>
+  </w:style>
+  <w:style w:type="character" w:customStyle="1" w:styleId="Heading1Char">
+    <w:name w:val="Heading 1 Char"/>
+    <w:basedOn w:val="DefaultParagraphFont"/>
+    <w:link w:val="Heading1"/>
+    <w:uiPriority w:val="9"/>
+    <w:rsid w:val="00A6639F"/>
+    <w:rPr>
+      <w:rFonts w:asciiTheme="majorHAnsi" w:eastAsiaTheme="majorEastAsia" w:hAnsiTheme="majorHAnsi" w:cstheme="majorBidi"/>
+      <w:b/>
+      <w:bCs/>
+      <w:color w:val="2E74B5" w:themeColor="accent1" w:themeShade="BF"/>
+      <w:sz w:val="28"/>
+      <w:szCs w:val="28"/>
+    </w:rPr>
+  </w:style>
+  <w:style w:type="paragraph" w:styleId="TOCHeading">
+    <w:name w:val="TOC Heading"/>
+    <w:basedOn w:val="Heading1"/>
+    <w:next w:val="Normal"/>
+    <w:uiPriority w:val="39"/>
+    <w:semiHidden/>
+    <w:unhideWhenUsed/>
+    <w:qFormat/>
+    <w:rsid w:val="00A6639F"/>
+    <w:pPr>
+      <w:spacing w:line="276" w:lineRule="auto"/>
+      <w:ind w:firstLine="0"/>
+      <w:outlineLvl w:val="9"/>
+    </w:pPr>
+    <w:rPr>
+      <w:lang w:eastAsia="ja-JP"/>
+    </w:rPr>
+  </w:style>
+  <w:style w:type="paragraph" w:styleId="Header">
+    <w:name w:val="header"/>
+    <w:basedOn w:val="Normal"/>
+    <w:link w:val="HeaderChar"/>
+    <w:uiPriority w:val="99"/>
+    <w:unhideWhenUsed/>
+    <w:rsid w:val="00A6639F"/>
+    <w:pPr>
+      <w:tabs>
+        <w:tab w:val="center" w:pos="4680"/>
+        <w:tab w:val="right" w:pos="9360"/>
+      </w:tabs>
+      <w:spacing w:after="0"/>
+    </w:pPr>
+  </w:style>
+  <w:style w:type="character" w:customStyle="1" w:styleId="HeaderChar">
+    <w:name w:val="Header Char"/>
+    <w:basedOn w:val="DefaultParagraphFont"/>
+    <w:link w:val="Header"/>
+    <w:uiPriority w:val="99"/>
+    <w:rsid w:val="00A6639F"/>
+    <w:rPr>
+      <w:rFonts w:eastAsiaTheme="minorEastAsia"/>
+    </w:rPr>
+  </w:style>
+  <w:style w:type="paragraph" w:styleId="Footer">
+    <w:name w:val="footer"/>
+    <w:basedOn w:val="Normal"/>
+    <w:link w:val="FooterChar"/>
+    <w:uiPriority w:val="99"/>
+    <w:unhideWhenUsed/>
+    <w:rsid w:val="00A6639F"/>
+    <w:pPr>
+      <w:tabs>
+        <w:tab w:val="center" w:pos="4680"/>
+        <w:tab w:val="right" w:pos="9360"/>
+      </w:tabs>
+      <w:spacing w:after="0"/>
+    </w:pPr>
+  </w:style>
+  <w:style w:type="character" w:customStyle="1" w:styleId="FooterChar">
+    <w:name w:val="Footer Char"/>
+    <w:basedOn w:val="DefaultParagraphFont"/>
+    <w:link w:val="Footer"/>
+    <w:uiPriority w:val="99"/>
+    <w:rsid w:val="00A6639F"/>
+    <w:rPr>
+      <w:rFonts w:eastAsiaTheme="minorEastAsia"/>
     </w:rPr>
   </w:style>
 </w:styles>
@@ -3212,6 +3894,29 @@
       <w:rFonts w:eastAsiaTheme="minorEastAsia"/>
     </w:rPr>
   </w:style>
+  <w:style w:type="paragraph" w:styleId="Heading1">
+    <w:name w:val="heading 1"/>
+    <w:basedOn w:val="Normal"/>
+    <w:next w:val="Normal"/>
+    <w:link w:val="Heading1Char"/>
+    <w:uiPriority w:val="9"/>
+    <w:qFormat/>
+    <w:rsid w:val="00A6639F"/>
+    <w:pPr>
+      <w:keepNext/>
+      <w:keepLines/>
+      <w:spacing w:before="480" w:after="0"/>
+      <w:outlineLvl w:val="0"/>
+    </w:pPr>
+    <w:rPr>
+      <w:rFonts w:asciiTheme="majorHAnsi" w:eastAsiaTheme="majorEastAsia" w:hAnsiTheme="majorHAnsi" w:cstheme="majorBidi"/>
+      <w:b/>
+      <w:bCs/>
+      <w:color w:val="2E74B5" w:themeColor="accent1" w:themeShade="BF"/>
+      <w:sz w:val="28"/>
+      <w:szCs w:val="28"/>
+    </w:rPr>
+  </w:style>
   <w:style w:type="character" w:default="1" w:styleId="DefaultParagraphFont">
     <w:name w:val="Default Paragraph Font"/>
     <w:uiPriority w:val="1"/>
@@ -3278,6 +3983,89 @@
       <w:rFonts w:ascii="Tahoma" w:eastAsiaTheme="minorEastAsia" w:hAnsi="Tahoma" w:cs="Tahoma"/>
       <w:sz w:val="16"/>
       <w:szCs w:val="16"/>
+    </w:rPr>
+  </w:style>
+  <w:style w:type="character" w:customStyle="1" w:styleId="Heading1Char">
+    <w:name w:val="Heading 1 Char"/>
+    <w:basedOn w:val="DefaultParagraphFont"/>
+    <w:link w:val="Heading1"/>
+    <w:uiPriority w:val="9"/>
+    <w:rsid w:val="00A6639F"/>
+    <w:rPr>
+      <w:rFonts w:asciiTheme="majorHAnsi" w:eastAsiaTheme="majorEastAsia" w:hAnsiTheme="majorHAnsi" w:cstheme="majorBidi"/>
+      <w:b/>
+      <w:bCs/>
+      <w:color w:val="2E74B5" w:themeColor="accent1" w:themeShade="BF"/>
+      <w:sz w:val="28"/>
+      <w:szCs w:val="28"/>
+    </w:rPr>
+  </w:style>
+  <w:style w:type="paragraph" w:styleId="TOCHeading">
+    <w:name w:val="TOC Heading"/>
+    <w:basedOn w:val="Heading1"/>
+    <w:next w:val="Normal"/>
+    <w:uiPriority w:val="39"/>
+    <w:semiHidden/>
+    <w:unhideWhenUsed/>
+    <w:qFormat/>
+    <w:rsid w:val="00A6639F"/>
+    <w:pPr>
+      <w:spacing w:line="276" w:lineRule="auto"/>
+      <w:ind w:firstLine="0"/>
+      <w:outlineLvl w:val="9"/>
+    </w:pPr>
+    <w:rPr>
+      <w:lang w:eastAsia="ja-JP"/>
+    </w:rPr>
+  </w:style>
+  <w:style w:type="paragraph" w:styleId="Header">
+    <w:name w:val="header"/>
+    <w:basedOn w:val="Normal"/>
+    <w:link w:val="HeaderChar"/>
+    <w:uiPriority w:val="99"/>
+    <w:unhideWhenUsed/>
+    <w:rsid w:val="00A6639F"/>
+    <w:pPr>
+      <w:tabs>
+        <w:tab w:val="center" w:pos="4680"/>
+        <w:tab w:val="right" w:pos="9360"/>
+      </w:tabs>
+      <w:spacing w:after="0"/>
+    </w:pPr>
+  </w:style>
+  <w:style w:type="character" w:customStyle="1" w:styleId="HeaderChar">
+    <w:name w:val="Header Char"/>
+    <w:basedOn w:val="DefaultParagraphFont"/>
+    <w:link w:val="Header"/>
+    <w:uiPriority w:val="99"/>
+    <w:rsid w:val="00A6639F"/>
+    <w:rPr>
+      <w:rFonts w:eastAsiaTheme="minorEastAsia"/>
+    </w:rPr>
+  </w:style>
+  <w:style w:type="paragraph" w:styleId="Footer">
+    <w:name w:val="footer"/>
+    <w:basedOn w:val="Normal"/>
+    <w:link w:val="FooterChar"/>
+    <w:uiPriority w:val="99"/>
+    <w:unhideWhenUsed/>
+    <w:rsid w:val="00A6639F"/>
+    <w:pPr>
+      <w:tabs>
+        <w:tab w:val="center" w:pos="4680"/>
+        <w:tab w:val="right" w:pos="9360"/>
+      </w:tabs>
+      <w:spacing w:after="0"/>
+    </w:pPr>
+  </w:style>
+  <w:style w:type="character" w:customStyle="1" w:styleId="FooterChar">
+    <w:name w:val="Footer Char"/>
+    <w:basedOn w:val="DefaultParagraphFont"/>
+    <w:link w:val="Footer"/>
+    <w:uiPriority w:val="99"/>
+    <w:rsid w:val="00A6639F"/>
+    <w:rPr>
+      <w:rFonts w:eastAsiaTheme="minorEastAsia"/>
     </w:rPr>
   </w:style>
 </w:styles>
@@ -3538,8 +4326,20 @@
   <a:extraClrSchemeLst/>
   <a:extLst>
     <a:ext uri="{05A4C25C-085E-4340-85A3-A5531E510DB2}">
-      <thm15:themeFamily xmlns="" xmlns:thm15="http://schemas.microsoft.com/office/thememl/2012/main" name="Office Theme" id="{62F939B6-93AF-4DB8-9C6B-D6C7DFDC589F}" vid="{4A3C46E8-61CC-4603-A589-7422A47A8E4A}"/>
+      <thm15:themeFamily xmlns:thm15="http://schemas.microsoft.com/office/thememl/2012/main" xmlns="" name="Office Theme" id="{62F939B6-93AF-4DB8-9C6B-D6C7DFDC589F}" vid="{4A3C46E8-61CC-4603-A589-7422A47A8E4A}"/>
     </a:ext>
   </a:extLst>
 </a:theme>
+</file>
+
+<file path=customXml/item1.xml><?xml version="1.0" encoding="utf-8"?>
+<b:Sources xmlns:b="http://schemas.openxmlformats.org/officeDocument/2006/bibliography" xmlns="http://schemas.openxmlformats.org/officeDocument/2006/bibliography" SelectedStyle="\APA.XSL" StyleName="APA"/>
+</file>
+
+<file path=customXml/itemProps1.xml><?xml version="1.0" encoding="utf-8"?>
+<ds:datastoreItem xmlns:ds="http://schemas.openxmlformats.org/officeDocument/2006/customXml" ds:itemID="{D2108B16-B6CD-42FD-A76C-C5BDD44515EA}">
+  <ds:schemaRefs>
+    <ds:schemaRef ds:uri="http://schemas.openxmlformats.org/officeDocument/2006/bibliography"/>
+  </ds:schemaRefs>
+</ds:datastoreItem>
 </file>
</xml_diff>